<commit_message>
Reuploaded docx and pdf for 7.5 change
</commit_message>
<xml_diff>
--- a/Fraud Intelligence Blockchain Terms of Use v6.0.docx
+++ b/Fraud Intelligence Blockchain Terms of Use v6.0.docx
@@ -577,79 +577,74 @@
         <w:t>cordance with sections 7 and 8,</w:t>
       </w:r>
       <w:r>
-        <w:t xml:space="preserve"> as notified to you as part of your application to be a Premium Subscriber and as may be </w:t>
-      </w:r>
-      <w:bookmarkStart w:id="0" w:name="_GoBack"/>
+        <w:t xml:space="preserve"> as notified to you as part of your application to be a Premium Subscriber and as may be varied from time to time in accordance with clause 8.</w:t>
+      </w:r>
+      <w:r>
+        <w:t>10</w:t>
+      </w:r>
+      <w:r>
+        <w:t xml:space="preserve">. </w:t>
+      </w:r>
+    </w:p>
+    <w:p>
+      <w:r>
+        <w:rPr>
+          <w:b/>
+          <w:bCs/>
+        </w:rPr>
+        <w:t>Fraud Intelligence Data</w:t>
+      </w:r>
+      <w:r>
+        <w:t xml:space="preserve"> means the information contained in Schedule </w:t>
+      </w:r>
+      <w:r>
+        <w:t>1</w:t>
+      </w:r>
+      <w:r>
+        <w:t xml:space="preserve">, and any other data the Fraud </w:t>
+      </w:r>
+      <w:r>
+        <w:rPr>
+          <w:lang w:val="en-US"/>
+        </w:rPr>
+        <w:t xml:space="preserve">Intelligence </w:t>
+      </w:r>
+      <w:proofErr w:type="spellStart"/>
+      <w:r>
+        <w:t>Blockchain</w:t>
+      </w:r>
+      <w:proofErr w:type="spellEnd"/>
+      <w:r>
+        <w:t xml:space="preserve"> Consortium may add to the Platform in the future. </w:t>
+      </w:r>
+    </w:p>
+    <w:p>
+      <w:bookmarkStart w:id="0" w:name="move1298574202"/>
       <w:bookmarkEnd w:id="0"/>
       <w:r>
-        <w:t>varied from time to time in accordance with clause 8.</w:t>
-      </w:r>
-      <w:r>
-        <w:t>10</w:t>
-      </w:r>
-      <w:r>
-        <w:t xml:space="preserve">. </w:t>
-      </w:r>
-    </w:p>
-    <w:p>
-      <w:r>
-        <w:rPr>
-          <w:b/>
-          <w:bCs/>
-        </w:rPr>
-        <w:t>Fraud Intelligence Data</w:t>
-      </w:r>
-      <w:r>
-        <w:t xml:space="preserve"> means the information contained in Schedule </w:t>
-      </w:r>
-      <w:r>
-        <w:t>1</w:t>
-      </w:r>
-      <w:r>
-        <w:t xml:space="preserve">, and any other data the Fraud </w:t>
-      </w:r>
-      <w:r>
-        <w:rPr>
-          <w:lang w:val="en-US"/>
-        </w:rPr>
-        <w:t xml:space="preserve">Intelligence </w:t>
-      </w:r>
-      <w:proofErr w:type="spellStart"/>
-      <w:r>
-        <w:t>Blockchain</w:t>
-      </w:r>
-      <w:proofErr w:type="spellEnd"/>
-      <w:r>
-        <w:t xml:space="preserve"> Consortium may add to the Platform in the future. </w:t>
-      </w:r>
-    </w:p>
-    <w:p>
-      <w:bookmarkStart w:id="1" w:name="move1298574202"/>
+        <w:rPr>
+          <w:b/>
+          <w:bCs/>
+        </w:rPr>
+        <w:t xml:space="preserve">Fraud Intelligence Limited </w:t>
+      </w:r>
+      <w:r>
+        <w:t>means the private, limited company, incorporated as Fraud Intelligence Limited, with company number 12352887, with registered address 87 Church Street, Crowthorne, Berkshire, United Kingdom, RG45 7AW.</w:t>
+      </w:r>
+    </w:p>
+    <w:p>
+      <w:r>
+        <w:rPr>
+          <w:b/>
+          <w:bCs/>
+        </w:rPr>
+        <w:t>Intellectual Property Rights</w:t>
+      </w:r>
+      <w:r>
+        <w:t xml:space="preserve"> means copyrights, database rights, patents, utility models, know-how, registered and unregistered design rights, trademarks, confidential information, trade secrets, and other intellectual property, in each case whether registered or unregistered, and any rights to apply for the foregoing, which may subsist anywhere in the world. </w:t>
+      </w:r>
+      <w:bookmarkStart w:id="1" w:name="move1298574201"/>
       <w:bookmarkEnd w:id="1"/>
-      <w:r>
-        <w:rPr>
-          <w:b/>
-          <w:bCs/>
-        </w:rPr>
-        <w:t xml:space="preserve">Fraud Intelligence Limited </w:t>
-      </w:r>
-      <w:r>
-        <w:t>means the private, limited company, incorporated as Fraud Intelligence Limited, with company number 12352887, with registered address 87 Church Street, Crowthorne, Berkshire, United Kingdom, RG45 7AW.</w:t>
-      </w:r>
-    </w:p>
-    <w:p>
-      <w:r>
-        <w:rPr>
-          <w:b/>
-          <w:bCs/>
-        </w:rPr>
-        <w:t>Intellectual Property Rights</w:t>
-      </w:r>
-      <w:r>
-        <w:t xml:space="preserve"> means copyrights, database rights, patents, utility models, know-how, registered and unregistered design rights, trademarks, confidential information, trade secrets, and other intellectual property, in each case whether registered or unregistered, and any rights to apply for the foregoing, which may subsist anywhere in the world. </w:t>
-      </w:r>
-      <w:bookmarkStart w:id="2" w:name="move1298574201"/>
-      <w:bookmarkEnd w:id="2"/>
     </w:p>
     <w:p>
       <w:r>
@@ -1691,10 +1686,7 @@
         <w:t>ou will not be able to access any Fraud Intelligence Data unless you have sufficient Tokens in your User Account</w:t>
       </w:r>
       <w:r>
-        <w:t xml:space="preserve"> </w:t>
-      </w:r>
-      <w:r>
-        <w:t xml:space="preserve">(as specified by Fraud Intelligence Limited at </w:t>
+        <w:t xml:space="preserve"> (as specified by Fraud Intelligence Limited at </w:t>
       </w:r>
       <w:r>
         <w:t>https://blockchain.fraudintelligencelimited.com/</w:t>
@@ -1760,14 +1752,10 @@
     </w:p>
     <w:p>
       <w:r>
-        <w:t>7.</w:t>
-      </w:r>
-      <w:r>
-        <w:t>5</w:t>
-      </w:r>
-      <w:r>
-        <w:t xml:space="preserve"> Tokens are personal to you and your User Account, and cannot be transferred to any other user or User Account. You agree not to attempt to sell or otherwise transfer your Tokens.</w:t>
-      </w:r>
+        <w:t>7.5 Tokens are awarded to your registered organization account and cannot be transferred between organizations or user accounts within an organization. You agree not to attempt to sell or otherwise transfer your Tokens.</w:t>
+      </w:r>
+      <w:bookmarkStart w:id="2" w:name="_GoBack"/>
+      <w:bookmarkEnd w:id="2"/>
     </w:p>
     <w:p>
       <w:r>
@@ -6639,7 +6627,7 @@
   <a:extraClrSchemeLst/>
   <a:extLst>
     <a:ext uri="{05A4C25C-085E-4340-85A3-A5531E510DB2}">
-      <thm15:themeFamily xmlns="" xmlns:thm15="http://schemas.microsoft.com/office/thememl/2012/main" name="Office Theme" id="{62F939B6-93AF-4DB8-9C6B-D6C7DFDC589F}" vid="{4A3C46E8-61CC-4603-A589-7422A47A8E4A}"/>
+      <thm15:themeFamily xmlns:thm15="http://schemas.microsoft.com/office/thememl/2012/main" xmlns="" name="Office Theme" id="{62F939B6-93AF-4DB8-9C6B-D6C7DFDC589F}" vid="{4A3C46E8-61CC-4603-A589-7422A47A8E4A}"/>
     </a:ext>
   </a:extLst>
 </a:theme>

</xml_diff>